<commit_message>
Updating Graphs + Updating Document
Replacing Year for GDP, Updating document results section
</commit_message>
<xml_diff>
--- a/IEEE-report.edited.docx
+++ b/IEEE-report.edited.docx
@@ -1133,7 +1133,13 @@
         <w:t>inequality,</w:t>
       </w:r>
       <w:r>
-        <w:t xml:space="preserve"> and homicide rates in people aged0–24 years: a cross-sectional analysis</w:t>
+        <w:t xml:space="preserve"> and homicide rates in people aged</w:t>
+      </w:r>
+      <w:r>
+        <w:t xml:space="preserve"> </w:t>
+      </w:r>
+      <w:r>
+        <w:t>0–24 years: a cross-sectional analysis</w:t>
       </w:r>
       <w:r>
         <w:t>. T</w:t>
@@ -2614,13 +2620,18 @@
       <w:pPr>
         <w:jc w:val="start"/>
       </w:pPr>
+    </w:p>
+    <w:p>
+      <w:pPr>
+        <w:jc w:val="start"/>
+      </w:pPr>
       <w:r>
         <w:rPr>
           <w:noProof/>
         </w:rPr>
         <w:drawing>
-          <wp:inline distT="0" distB="0" distL="0" distR="0" wp14:anchorId="4580D582" wp14:editId="0BB23EC4">
-            <wp:extent cx="3089910" cy="521970"/>
+          <wp:inline distT="0" distB="0" distL="0" distR="0" wp14:anchorId="4580D582" wp14:editId="6C1DB46B">
+            <wp:extent cx="3089910" cy="952500"/>
             <wp:effectExtent l="0" t="0" r="0" b="0"/>
             <wp:docPr id="11" name="Picture 11" descr="Graphical user interface&#10;&#10;Description automatically generated with medium confidence"/>
             <wp:cNvGraphicFramePr>
@@ -2642,7 +2653,7 @@
                   <pic:spPr>
                     <a:xfrm>
                       <a:off x="0" y="0"/>
-                      <a:ext cx="3089910" cy="521970"/>
+                      <a:ext cx="3089910" cy="952500"/>
                     </a:xfrm>
                     <a:prstGeom prst="rect">
                       <a:avLst/>
@@ -2654,6 +2665,67 @@
           </wp:inline>
         </w:drawing>
       </w:r>
+    </w:p>
+    <w:p>
+      <w:pPr>
+        <w:jc w:val="start"/>
+      </w:pPr>
+    </w:p>
+    <w:p>
+      <w:pPr>
+        <w:jc w:val="start"/>
+      </w:pPr>
+      <w:r>
+        <w:rPr>
+          <w:noProof/>
+        </w:rPr>
+        <w:drawing>
+          <wp:inline distT="0" distB="0" distL="0" distR="0" wp14:anchorId="5BE0130C" wp14:editId="585B3E95">
+            <wp:extent cx="6540500" cy="1935480"/>
+            <wp:effectExtent l="0" t="0" r="0" b="7620"/>
+            <wp:docPr id="8" name="Picture 8"/>
+            <wp:cNvGraphicFramePr>
+              <a:graphicFrameLocks xmlns:a="http://purl.oclc.org/ooxml/drawingml/main" noChangeAspect="1"/>
+            </wp:cNvGraphicFramePr>
+            <a:graphic xmlns:a="http://purl.oclc.org/ooxml/drawingml/main">
+              <a:graphicData uri="http://purl.oclc.org/ooxml/drawingml/picture">
+                <pic:pic xmlns:pic="http://purl.oclc.org/ooxml/drawingml/picture">
+                  <pic:nvPicPr>
+                    <pic:cNvPr id="8" name="Picture 8"/>
+                    <pic:cNvPicPr/>
+                  </pic:nvPicPr>
+                  <pic:blipFill>
+                    <a:blip r:embed="rId11" cstate="print">
+                      <a:extLst>
+                        <a:ext uri="{28A0092B-C50C-407E-A947-70E740481C1C}">
+                          <a14:useLocalDpi xmlns:a14="http://schemas.microsoft.com/office/drawing/2010/main" val="0"/>
+                        </a:ext>
+                      </a:extLst>
+                    </a:blip>
+                    <a:stretch>
+                      <a:fillRect/>
+                    </a:stretch>
+                  </pic:blipFill>
+                  <pic:spPr>
+                    <a:xfrm>
+                      <a:off x="0" y="0"/>
+                      <a:ext cx="6540500" cy="1935480"/>
+                    </a:xfrm>
+                    <a:prstGeom prst="rect">
+                      <a:avLst/>
+                    </a:prstGeom>
+                  </pic:spPr>
+                </pic:pic>
+              </a:graphicData>
+            </a:graphic>
+          </wp:inline>
+        </w:drawing>
+      </w:r>
+    </w:p>
+    <w:p>
+      <w:pPr>
+        <w:jc w:val="start"/>
+      </w:pPr>
     </w:p>
     <w:p>
       <w:pPr>
@@ -2692,7 +2764,7 @@
                     <pic:cNvPicPr/>
                   </pic:nvPicPr>
                   <pic:blipFill>
-                    <a:blip r:embed="rId11"/>
+                    <a:blip r:embed="rId12"/>
                     <a:stretch>
                       <a:fillRect/>
                     </a:stretch>
@@ -2780,8 +2852,8 @@
           <w:noProof/>
         </w:rPr>
         <w:drawing>
-          <wp:inline distT="0" distB="0" distL="0" distR="0" wp14:anchorId="1A7A90EB" wp14:editId="14073AA1">
-            <wp:extent cx="3226649" cy="1717431"/>
+          <wp:inline distT="0" distB="0" distL="0" distR="0" wp14:anchorId="1A7A90EB" wp14:editId="6FB3CFBF">
+            <wp:extent cx="3225800" cy="2712720"/>
             <wp:effectExtent l="0" t="0" r="0" b="0"/>
             <wp:docPr id="13" name="Picture 13" descr="Chart, bar chart, histogram&#10;&#10;Description automatically generated"/>
             <wp:cNvGraphicFramePr>
@@ -2795,7 +2867,7 @@
                     <pic:cNvPicPr/>
                   </pic:nvPicPr>
                   <pic:blipFill>
-                    <a:blip r:embed="rId12"/>
+                    <a:blip r:embed="rId13"/>
                     <a:stretch>
                       <a:fillRect/>
                     </a:stretch>
@@ -2803,7 +2875,7 @@
                   <pic:spPr>
                     <a:xfrm>
                       <a:off x="0" y="0"/>
-                      <a:ext cx="3239610" cy="1724330"/>
+                      <a:ext cx="3240644" cy="2725203"/>
                     </a:xfrm>
                     <a:prstGeom prst="rect">
                       <a:avLst/>
@@ -2815,6 +2887,41 @@
           </wp:inline>
         </w:drawing>
       </w:r>
+    </w:p>
+    <w:p>
+      <w:pPr>
+        <w:jc w:val="start"/>
+      </w:pPr>
+    </w:p>
+    <w:p>
+      <w:pPr>
+        <w:jc w:val="start"/>
+      </w:pPr>
+    </w:p>
+    <w:p>
+      <w:pPr>
+        <w:jc w:val="start"/>
+      </w:pPr>
+    </w:p>
+    <w:p>
+      <w:pPr>
+        <w:jc w:val="start"/>
+      </w:pPr>
+    </w:p>
+    <w:p>
+      <w:pPr>
+        <w:jc w:val="start"/>
+      </w:pPr>
+    </w:p>
+    <w:p>
+      <w:pPr>
+        <w:jc w:val="start"/>
+      </w:pPr>
+    </w:p>
+    <w:p>
+      <w:pPr>
+        <w:jc w:val="start"/>
+      </w:pPr>
     </w:p>
     <w:p>
       <w:pPr>
@@ -2907,7 +3014,7 @@
                     <pic:cNvPicPr/>
                   </pic:nvPicPr>
                   <pic:blipFill>
-                    <a:blip r:embed="rId13"/>
+                    <a:blip r:embed="rId14"/>
                     <a:stretch>
                       <a:fillRect/>
                     </a:stretch>
@@ -2938,7 +3045,13 @@
         <w:jc w:val="start"/>
       </w:pPr>
       <w:r>
-        <w:t>The image below is a Pearson correlation matrix.</w:t>
+        <w:t>The image below is a Pearson correlation matrix</w:t>
+      </w:r>
+      <w:r>
+        <w:t xml:space="preserve"> produced by Python using the ‘Seaborn’ library</w:t>
+      </w:r>
+      <w:r>
+        <w:t>.</w:t>
       </w:r>
     </w:p>
     <w:p>
@@ -2973,6 +3086,7 @@
         <w:jc w:val="start"/>
       </w:pPr>
       <w:r>
+        <w:lastRenderedPageBreak/>
         <w:t>The low correlation between these values means there is no need to perform standardization on the variables in order to put them through a machine learning model</w:t>
       </w:r>
     </w:p>
@@ -2981,17 +3095,20 @@
         <w:jc w:val="start"/>
       </w:pPr>
       <w:r>
+        <w:rPr>
+          <w:noProof/>
+        </w:rPr>
         <w:drawing>
-          <wp:anchor distT="0" distB="0" distL="114300" distR="114300" simplePos="0" relativeHeight="251659264" behindDoc="0" locked="0" layoutInCell="1" allowOverlap="1" wp14:anchorId="089D39BA" wp14:editId="574C551D">
+          <wp:anchor distT="0" distB="0" distL="114300" distR="114300" simplePos="0" relativeHeight="251659264" behindDoc="0" locked="0" layoutInCell="1" allowOverlap="1" wp14:anchorId="089D39BA" wp14:editId="0FFB93D9">
             <wp:simplePos x="0" y="0"/>
             <wp:positionH relativeFrom="column">
-              <wp:align>left</wp:align>
+              <wp:align>right</wp:align>
             </wp:positionH>
             <wp:positionV relativeFrom="paragraph">
               <wp:posOffset>142240</wp:posOffset>
             </wp:positionV>
-            <wp:extent cx="3543300" cy="1717765"/>
-            <wp:effectExtent l="0" t="0" r="0" b="0"/>
+            <wp:extent cx="3078480" cy="1717675"/>
+            <wp:effectExtent l="0" t="0" r="7620" b="0"/>
             <wp:wrapNone/>
             <wp:docPr id="3" name="Picture 3" descr="A picture containing graphical user interface&#10;&#10;Description automatically generated"/>
             <wp:cNvGraphicFramePr>
@@ -3005,7 +3122,7 @@
                     <pic:cNvPicPr/>
                   </pic:nvPicPr>
                   <pic:blipFill>
-                    <a:blip r:embed="rId14"/>
+                    <a:blip r:embed="rId15"/>
                     <a:stretch>
                       <a:fillRect/>
                     </a:stretch>
@@ -3013,7 +3130,7 @@
                   <pic:spPr>
                     <a:xfrm>
                       <a:off x="0" y="0"/>
-                      <a:ext cx="3546050" cy="1719098"/>
+                      <a:ext cx="3078480" cy="1717675"/>
                     </a:xfrm>
                     <a:prstGeom prst="rect">
                       <a:avLst/>
@@ -3096,9 +3213,22 @@
       <w:pPr>
         <w:jc w:val="start"/>
       </w:pPr>
-      <w:r>
-        <w:t>The images below are two different scatter plots. The first one is plotting GDP per capita to year while the second is plotting homicides to the year.</w:t>
-      </w:r>
+    </w:p>
+    <w:p>
+      <w:pPr>
+        <w:jc w:val="start"/>
+      </w:pPr>
+      <w:r>
+        <w:t xml:space="preserve">A similar result is achieved when creating a </w:t>
+      </w:r>
+      <w:r>
+        <w:t xml:space="preserve">correlation matrix in R which was carried out as part of the clustering analysis performed. </w:t>
+      </w:r>
+    </w:p>
+    <w:p>
+      <w:pPr>
+        <w:jc w:val="start"/>
+      </w:pPr>
     </w:p>
     <w:p>
       <w:pPr>
@@ -3109,10 +3239,10 @@
           <w:noProof/>
         </w:rPr>
         <w:drawing>
-          <wp:inline distT="0" distB="0" distL="0" distR="0" wp14:anchorId="741F42F1" wp14:editId="62E1BF3B">
-            <wp:extent cx="1206500" cy="2309169"/>
+          <wp:inline distT="0" distB="0" distL="0" distR="0" wp14:anchorId="255B3F83" wp14:editId="41C39B8D">
+            <wp:extent cx="3089910" cy="2095500"/>
             <wp:effectExtent l="0" t="0" r="0" b="0"/>
-            <wp:docPr id="16" name="Picture 16" descr="Chart, scatter chart&#10;&#10;Description automatically generated"/>
+            <wp:docPr id="2" name="Picture 2"/>
             <wp:cNvGraphicFramePr>
               <a:graphicFrameLocks xmlns:a="http://purl.oclc.org/ooxml/drawingml/main" noChangeAspect="1"/>
             </wp:cNvGraphicFramePr>
@@ -3120,11 +3250,17 @@
               <a:graphicData uri="http://purl.oclc.org/ooxml/drawingml/picture">
                 <pic:pic xmlns:pic="http://purl.oclc.org/ooxml/drawingml/picture">
                   <pic:nvPicPr>
-                    <pic:cNvPr id="16" name="Picture 16" descr="Chart, scatter chart&#10;&#10;Description automatically generated"/>
+                    <pic:cNvPr id="2" name="Picture 2"/>
                     <pic:cNvPicPr/>
                   </pic:nvPicPr>
                   <pic:blipFill>
-                    <a:blip r:embed="rId15"/>
+                    <a:blip r:embed="rId16" cstate="print">
+                      <a:extLst>
+                        <a:ext uri="{28A0092B-C50C-407E-A947-70E740481C1C}">
+                          <a14:useLocalDpi xmlns:a14="http://schemas.microsoft.com/office/drawing/2010/main" val="0"/>
+                        </a:ext>
+                      </a:extLst>
+                    </a:blip>
                     <a:stretch>
                       <a:fillRect/>
                     </a:stretch>
@@ -3132,7 +3268,7 @@
                   <pic:spPr>
                     <a:xfrm>
                       <a:off x="0" y="0"/>
-                      <a:ext cx="1225807" cy="2346122"/>
+                      <a:ext cx="3089910" cy="2095500"/>
                     </a:xfrm>
                     <a:prstGeom prst="rect">
                       <a:avLst/>
@@ -3154,34 +3290,23 @@
       <w:pPr>
         <w:jc w:val="start"/>
       </w:pPr>
-    </w:p>
-    <w:p>
-      <w:pPr>
-        <w:jc w:val="start"/>
-      </w:pPr>
-    </w:p>
-    <w:p>
-      <w:pPr>
-        <w:jc w:val="start"/>
-      </w:pPr>
-    </w:p>
-    <w:p>
-      <w:pPr>
-        <w:jc w:val="start"/>
-      </w:pPr>
-    </w:p>
-    <w:p>
-      <w:pPr>
-        <w:jc w:val="start"/>
-      </w:pPr>
-    </w:p>
-    <w:p>
-      <w:pPr>
-        <w:jc w:val="start"/>
-      </w:pPr>
-      <w:r>
-        <w:t>The plot below is a scatter plot showing results from the single linear regression model</w:t>
-      </w:r>
+      <w:r>
+        <w:t xml:space="preserve">The </w:t>
+      </w:r>
+      <w:r>
+        <w:t>image below is a scatterplot for the ‘GDP per capita’ dependent variable and the ‘homicides per 100k’ independent variable</w:t>
+      </w:r>
+      <w:r>
+        <w:t xml:space="preserve">. </w:t>
+      </w:r>
+      <w:r>
+        <w:t>The idea was to fit this scatterplot with a line of best fit in order to determine the type of correlation between the dependent variable and independent variable as part of a singular linear regression.</w:t>
+      </w:r>
+    </w:p>
+    <w:p>
+      <w:pPr>
+        <w:jc w:val="start"/>
+      </w:pPr>
     </w:p>
     <w:p>
       <w:pPr>
@@ -3192,10 +3317,10 @@
           <w:noProof/>
         </w:rPr>
         <w:drawing>
-          <wp:inline distT="0" distB="0" distL="0" distR="0" wp14:anchorId="318BDD96" wp14:editId="17CF0C0D">
-            <wp:extent cx="3089910" cy="1556385"/>
-            <wp:effectExtent l="0" t="0" r="0" b="5715"/>
-            <wp:docPr id="17" name="Picture 17" descr="Chart, scatter chart&#10;&#10;Description automatically generated"/>
+          <wp:inline distT="0" distB="0" distL="0" distR="0" wp14:anchorId="621A2BB1" wp14:editId="4B59819C">
+            <wp:extent cx="3063240" cy="1775460"/>
+            <wp:effectExtent l="0" t="0" r="3810" b="0"/>
+            <wp:docPr id="5" name="Picture 5"/>
             <wp:cNvGraphicFramePr>
               <a:graphicFrameLocks xmlns:a="http://purl.oclc.org/ooxml/drawingml/main" noChangeAspect="1"/>
             </wp:cNvGraphicFramePr>
@@ -3203,11 +3328,17 @@
               <a:graphicData uri="http://purl.oclc.org/ooxml/drawingml/picture">
                 <pic:pic xmlns:pic="http://purl.oclc.org/ooxml/drawingml/picture">
                   <pic:nvPicPr>
-                    <pic:cNvPr id="17" name="Picture 17" descr="Chart, scatter chart&#10;&#10;Description automatically generated"/>
+                    <pic:cNvPr id="5" name="Picture 5"/>
                     <pic:cNvPicPr/>
                   </pic:nvPicPr>
                   <pic:blipFill>
-                    <a:blip r:embed="rId16"/>
+                    <a:blip r:embed="rId17" cstate="print">
+                      <a:extLst>
+                        <a:ext uri="{28A0092B-C50C-407E-A947-70E740481C1C}">
+                          <a14:useLocalDpi xmlns:a14="http://schemas.microsoft.com/office/drawing/2010/main" val="0"/>
+                        </a:ext>
+                      </a:extLst>
+                    </a:blip>
                     <a:stretch>
                       <a:fillRect/>
                     </a:stretch>
@@ -3215,7 +3346,7 @@
                   <pic:spPr>
                     <a:xfrm>
                       <a:off x="0" y="0"/>
-                      <a:ext cx="3089910" cy="1556385"/>
+                      <a:ext cx="3063240" cy="1775460"/>
                     </a:xfrm>
                     <a:prstGeom prst="rect">
                       <a:avLst/>
@@ -3228,6 +3359,74 @@
         </w:drawing>
       </w:r>
     </w:p>
+    <w:p/>
+    <w:p>
+      <w:pPr>
+        <w:jc w:val="both"/>
+      </w:pPr>
+      <w:r>
+        <w:t>O</w:t>
+      </w:r>
+      <w:r>
+        <w:t>nce this data was available the line of best fit can be applied. The line of best fit in this instance shows a negative correlation between the GDP per capita of a nation and the number of homicides per 100,000 residents.</w:t>
+      </w:r>
+    </w:p>
+    <w:p>
+      <w:pPr>
+        <w:jc w:val="both"/>
+      </w:pPr>
+    </w:p>
+    <w:p>
+      <w:pPr>
+        <w:jc w:val="both"/>
+      </w:pPr>
+      <w:r>
+        <w:rPr>
+          <w:noProof/>
+        </w:rPr>
+        <w:drawing>
+          <wp:inline distT="0" distB="0" distL="0" distR="0" wp14:anchorId="31D40F0C" wp14:editId="3F344E9E">
+            <wp:extent cx="3246120" cy="1706880"/>
+            <wp:effectExtent l="0" t="0" r="0" b="7620"/>
+            <wp:docPr id="6" name="Picture 6"/>
+            <wp:cNvGraphicFramePr>
+              <a:graphicFrameLocks xmlns:a="http://purl.oclc.org/ooxml/drawingml/main" noChangeAspect="1"/>
+            </wp:cNvGraphicFramePr>
+            <a:graphic xmlns:a="http://purl.oclc.org/ooxml/drawingml/main">
+              <a:graphicData uri="http://purl.oclc.org/ooxml/drawingml/picture">
+                <pic:pic xmlns:pic="http://purl.oclc.org/ooxml/drawingml/picture">
+                  <pic:nvPicPr>
+                    <pic:cNvPr id="6" name="Picture 6"/>
+                    <pic:cNvPicPr/>
+                  </pic:nvPicPr>
+                  <pic:blipFill>
+                    <a:blip r:embed="rId18" cstate="print">
+                      <a:extLst>
+                        <a:ext uri="{28A0092B-C50C-407E-A947-70E740481C1C}">
+                          <a14:useLocalDpi xmlns:a14="http://schemas.microsoft.com/office/drawing/2010/main" val="0"/>
+                        </a:ext>
+                      </a:extLst>
+                    </a:blip>
+                    <a:stretch>
+                      <a:fillRect/>
+                    </a:stretch>
+                  </pic:blipFill>
+                  <pic:spPr>
+                    <a:xfrm>
+                      <a:off x="0" y="0"/>
+                      <a:ext cx="3246120" cy="1706880"/>
+                    </a:xfrm>
+                    <a:prstGeom prst="rect">
+                      <a:avLst/>
+                    </a:prstGeom>
+                  </pic:spPr>
+                </pic:pic>
+              </a:graphicData>
+            </a:graphic>
+          </wp:inline>
+        </w:drawing>
+      </w:r>
+    </w:p>
     <w:p>
       <w:pPr>
         <w:rPr>
@@ -3239,6 +3438,36 @@
     </w:p>
     <w:p>
       <w:pPr>
+        <w:jc w:val="both"/>
+      </w:pPr>
+      <w:r>
+        <w:t>The same approach was applied in order to produce a line of best fit for the regressive relationship between suicide mortality rate per 100,000 residents and the GDP per capita.</w:t>
+      </w:r>
+      <w:r>
+        <w:t xml:space="preserve"> </w:t>
+      </w:r>
+    </w:p>
+    <w:p>
+      <w:pPr>
+        <w:jc w:val="both"/>
+      </w:pPr>
+    </w:p>
+    <w:p>
+      <w:pPr>
+        <w:jc w:val="both"/>
+      </w:pPr>
+      <w:r>
+        <w:t>This time the line of best fit shows a positive correlation between the number of suicides and the GDP per capita. It could be argued there is not an entirely strong positive or negative correlation in each instance.</w:t>
+      </w:r>
+    </w:p>
+    <w:p>
+      <w:pPr>
+        <w:jc w:val="both"/>
+      </w:pPr>
+    </w:p>
+    <w:p>
+      <w:pPr>
+        <w:jc w:val="both"/>
         <w:rPr>
           <w:b/>
           <w:bCs/>
@@ -3249,9 +3478,50 @@
         <w:rPr>
           <w:b/>
           <w:bCs/>
+          <w:noProof/>
           <w:u w:val="single"/>
         </w:rPr>
-        <w:t>Conclusions &amp; Future Work</w:t>
+        <w:drawing>
+          <wp:inline distT="0" distB="0" distL="0" distR="0" wp14:anchorId="48C1E4C4" wp14:editId="16B0D2AC">
+            <wp:extent cx="3162300" cy="1996440"/>
+            <wp:effectExtent l="0" t="0" r="0" b="3810"/>
+            <wp:docPr id="7" name="Picture 7"/>
+            <wp:cNvGraphicFramePr>
+              <a:graphicFrameLocks xmlns:a="http://purl.oclc.org/ooxml/drawingml/main" noChangeAspect="1"/>
+            </wp:cNvGraphicFramePr>
+            <a:graphic xmlns:a="http://purl.oclc.org/ooxml/drawingml/main">
+              <a:graphicData uri="http://purl.oclc.org/ooxml/drawingml/picture">
+                <pic:pic xmlns:pic="http://purl.oclc.org/ooxml/drawingml/picture">
+                  <pic:nvPicPr>
+                    <pic:cNvPr id="7" name="Picture 7"/>
+                    <pic:cNvPicPr/>
+                  </pic:nvPicPr>
+                  <pic:blipFill>
+                    <a:blip r:embed="rId19" cstate="print">
+                      <a:extLst>
+                        <a:ext uri="{28A0092B-C50C-407E-A947-70E740481C1C}">
+                          <a14:useLocalDpi xmlns:a14="http://schemas.microsoft.com/office/drawing/2010/main" val="0"/>
+                        </a:ext>
+                      </a:extLst>
+                    </a:blip>
+                    <a:stretch>
+                      <a:fillRect/>
+                    </a:stretch>
+                  </pic:blipFill>
+                  <pic:spPr>
+                    <a:xfrm>
+                      <a:off x="0" y="0"/>
+                      <a:ext cx="3162300" cy="1996440"/>
+                    </a:xfrm>
+                    <a:prstGeom prst="rect">
+                      <a:avLst/>
+                    </a:prstGeom>
+                  </pic:spPr>
+                </pic:pic>
+              </a:graphicData>
+            </a:graphic>
+          </wp:inline>
+        </w:drawing>
       </w:r>
     </w:p>
     <w:p>
@@ -3260,6 +3530,322 @@
           <w:b/>
           <w:bCs/>
           <w:u w:val="single"/>
+        </w:rPr>
+      </w:pPr>
+    </w:p>
+    <w:p>
+      <w:pPr>
+        <w:jc w:val="both"/>
+      </w:pPr>
+      <w:r>
+        <w:t xml:space="preserve">Using this regression model the training, test splits were used to create a prediction of values and compare them with the actual values. The results were also manually tested by inputting the GDP per capita for Ireland from 2006 which predicted a value of 3 murders per 100,000 residents. The actual </w:t>
+      </w:r>
+      <w:r>
+        <w:t xml:space="preserve">being a </w:t>
+      </w:r>
+      <w:r>
+        <w:t>value of 1.4</w:t>
+      </w:r>
+      <w:r>
+        <w:t>.</w:t>
+      </w:r>
+    </w:p>
+    <w:p>
+      <w:pPr>
+        <w:jc w:val="both"/>
+      </w:pPr>
+    </w:p>
+    <w:p>
+      <w:pPr>
+        <w:jc w:val="both"/>
+      </w:pPr>
+      <w:r>
+        <w:rPr>
+          <w:noProof/>
+        </w:rPr>
+        <w:drawing>
+          <wp:inline distT="0" distB="0" distL="0" distR="0" wp14:anchorId="36FD5667" wp14:editId="2A7EFFFB">
+            <wp:extent cx="2514600" cy="2705100"/>
+            <wp:effectExtent l="0" t="0" r="0" b="0"/>
+            <wp:docPr id="9" name="Picture 9"/>
+            <wp:cNvGraphicFramePr>
+              <a:graphicFrameLocks xmlns:a="http://purl.oclc.org/ooxml/drawingml/main" noChangeAspect="1"/>
+            </wp:cNvGraphicFramePr>
+            <a:graphic xmlns:a="http://purl.oclc.org/ooxml/drawingml/main">
+              <a:graphicData uri="http://purl.oclc.org/ooxml/drawingml/picture">
+                <pic:pic xmlns:pic="http://purl.oclc.org/ooxml/drawingml/picture">
+                  <pic:nvPicPr>
+                    <pic:cNvPr id="9" name="Picture 9"/>
+                    <pic:cNvPicPr/>
+                  </pic:nvPicPr>
+                  <pic:blipFill>
+                    <a:blip r:embed="rId20">
+                      <a:extLst>
+                        <a:ext uri="{28A0092B-C50C-407E-A947-70E740481C1C}">
+                          <a14:useLocalDpi xmlns:a14="http://schemas.microsoft.com/office/drawing/2010/main" val="0"/>
+                        </a:ext>
+                      </a:extLst>
+                    </a:blip>
+                    <a:stretch>
+                      <a:fillRect/>
+                    </a:stretch>
+                  </pic:blipFill>
+                  <pic:spPr>
+                    <a:xfrm>
+                      <a:off x="0" y="0"/>
+                      <a:ext cx="2514820" cy="2705337"/>
+                    </a:xfrm>
+                    <a:prstGeom prst="rect">
+                      <a:avLst/>
+                    </a:prstGeom>
+                  </pic:spPr>
+                </pic:pic>
+              </a:graphicData>
+            </a:graphic>
+          </wp:inline>
+        </w:drawing>
+      </w:r>
+    </w:p>
+    <w:p>
+      <w:pPr>
+        <w:jc w:val="both"/>
+      </w:pPr>
+      <w:r>
+        <w:lastRenderedPageBreak/>
+        <w:t>The OLS regression results for the singular regression model using homicides and GDP provides a coefficient of -0.0002 which is &lt; 0.05 which means we can reject the null hypothesis of Ho: The rates of homicide per 100k residents does not change with GDP in favour of the alternative hypothesis of</w:t>
+      </w:r>
+    </w:p>
+    <w:p>
+      <w:pPr>
+        <w:jc w:val="both"/>
+      </w:pPr>
+      <w:r>
+        <w:t>H1: There has been a change (increase / decrease) in homicides depending on GDP.</w:t>
+      </w:r>
+      <w:r>
+        <w:t xml:space="preserve"> </w:t>
+      </w:r>
+    </w:p>
+    <w:p>
+      <w:pPr>
+        <w:jc w:val="both"/>
+      </w:pPr>
+    </w:p>
+    <w:p>
+      <w:pPr>
+        <w:jc w:val="both"/>
+      </w:pPr>
+      <w:r>
+        <w:t xml:space="preserve">This falls in line with a study by the United Nations Office on Drugs &amp; Crime </w:t>
+      </w:r>
+      <w:sdt>
+        <w:sdtPr>
+          <w:id w:val="-699940431"/>
+          <w:citation/>
+        </w:sdtPr>
+        <w:sdtContent>
+          <w:r>
+            <w:fldChar w:fldCharType="begin"/>
+          </w:r>
+          <w:r>
+            <w:rPr>
+              <w:lang w:val="en-US"/>
+            </w:rPr>
+            <w:instrText xml:space="preserve"> CITATION UNO19 \l</w:instrText>
+          </w:r>
+          <w:r>
+            <w:rPr>
+              <w:lang w:val="en-US"/>
+            </w:rPr>
+            <w:instrText xml:space="preserve"> en-US </w:instrText>
+          </w:r>
+          <w:r>
+            <w:fldChar w:fldCharType="separate"/>
+          </w:r>
+          <w:r>
+            <w:rPr>
+              <w:noProof/>
+              <w:lang w:val="en-US"/>
+            </w:rPr>
+            <w:t>[7]</w:t>
+          </w:r>
+          <w:r>
+            <w:fldChar w:fldCharType="end"/>
+          </w:r>
+        </w:sdtContent>
+      </w:sdt>
+      <w:r>
+        <w:t xml:space="preserve"> “</w:t>
+      </w:r>
+      <w:r>
+        <w:rPr>
+          <w:i/>
+          <w:iCs/>
+        </w:rPr>
+        <w:t>Macroanalysis of the social and economic factors most closely associated with homicide in different</w:t>
+      </w:r>
+      <w:r>
+        <w:rPr>
+          <w:i/>
+          <w:iCs/>
+        </w:rPr>
+        <w:t xml:space="preserve"> </w:t>
+      </w:r>
+      <w:r>
+        <w:rPr>
+          <w:i/>
+          <w:iCs/>
+        </w:rPr>
+        <w:t>countries reveals that, overall, there is a strong link between a country’s homicide rate and its level of</w:t>
+      </w:r>
+      <w:r>
+        <w:rPr>
+          <w:i/>
+          <w:iCs/>
+        </w:rPr>
+        <w:t xml:space="preserve"> </w:t>
+      </w:r>
+      <w:r>
+        <w:rPr>
+          <w:i/>
+          <w:iCs/>
+        </w:rPr>
+        <w:t>development. These two elements form part of a vicious circle, with a low level of development likely to</w:t>
+      </w:r>
+      <w:r>
+        <w:rPr>
+          <w:i/>
+          <w:iCs/>
+        </w:rPr>
+        <w:t xml:space="preserve"> </w:t>
+      </w:r>
+      <w:r>
+        <w:rPr>
+          <w:i/>
+          <w:iCs/>
+        </w:rPr>
+        <w:t>push the homicide rate up, which in turn further hampers development</w:t>
+      </w:r>
+      <w:r>
+        <w:t xml:space="preserve">”. </w:t>
+      </w:r>
+    </w:p>
+    <w:p>
+      <w:pPr>
+        <w:jc w:val="both"/>
+      </w:pPr>
+    </w:p>
+    <w:p>
+      <w:pPr>
+        <w:jc w:val="both"/>
+      </w:pPr>
+    </w:p>
+    <w:p>
+      <w:pPr>
+        <w:jc w:val="both"/>
+      </w:pPr>
+      <w:r>
+        <w:rPr>
+          <w:noProof/>
+        </w:rPr>
+        <w:drawing>
+          <wp:inline distT="0" distB="0" distL="0" distR="0" wp14:anchorId="2DE23451" wp14:editId="14674B83">
+            <wp:extent cx="3089910" cy="2519680"/>
+            <wp:effectExtent l="0" t="0" r="0" b="0"/>
+            <wp:docPr id="10" name="Picture 10"/>
+            <wp:cNvGraphicFramePr>
+              <a:graphicFrameLocks xmlns:a="http://purl.oclc.org/ooxml/drawingml/main" noChangeAspect="1"/>
+            </wp:cNvGraphicFramePr>
+            <a:graphic xmlns:a="http://purl.oclc.org/ooxml/drawingml/main">
+              <a:graphicData uri="http://purl.oclc.org/ooxml/drawingml/picture">
+                <pic:pic xmlns:pic="http://purl.oclc.org/ooxml/drawingml/picture">
+                  <pic:nvPicPr>
+                    <pic:cNvPr id="10" name="Picture 10"/>
+                    <pic:cNvPicPr/>
+                  </pic:nvPicPr>
+                  <pic:blipFill>
+                    <a:blip r:embed="rId21">
+                      <a:extLst>
+                        <a:ext uri="{28A0092B-C50C-407E-A947-70E740481C1C}">
+                          <a14:useLocalDpi xmlns:a14="http://schemas.microsoft.com/office/drawing/2010/main" val="0"/>
+                        </a:ext>
+                      </a:extLst>
+                    </a:blip>
+                    <a:stretch>
+                      <a:fillRect/>
+                    </a:stretch>
+                  </pic:blipFill>
+                  <pic:spPr>
+                    <a:xfrm>
+                      <a:off x="0" y="0"/>
+                      <a:ext cx="3089910" cy="2519680"/>
+                    </a:xfrm>
+                    <a:prstGeom prst="rect">
+                      <a:avLst/>
+                    </a:prstGeom>
+                  </pic:spPr>
+                </pic:pic>
+              </a:graphicData>
+            </a:graphic>
+          </wp:inline>
+        </w:drawing>
+      </w:r>
+    </w:p>
+    <w:p>
+      <w:pPr>
+        <w:jc w:val="both"/>
+      </w:pPr>
+    </w:p>
+    <w:p>
+      <w:pPr>
+        <w:rPr>
+          <w:b/>
+          <w:bCs/>
+          <w:u w:val="single"/>
+        </w:rPr>
+      </w:pPr>
+    </w:p>
+    <w:p>
+      <w:pPr>
+        <w:rPr>
+          <w:b/>
+          <w:bCs/>
+          <w:u w:val="single"/>
+        </w:rPr>
+      </w:pPr>
+    </w:p>
+    <w:p>
+      <w:pPr>
+        <w:rPr>
+          <w:b/>
+          <w:bCs/>
+          <w:u w:val="single"/>
+        </w:rPr>
+      </w:pPr>
+      <w:r>
+        <w:rPr>
+          <w:b/>
+          <w:bCs/>
+          <w:u w:val="single"/>
+        </w:rPr>
+        <w:t>Conclusions &amp; Future Work</w:t>
+      </w:r>
+    </w:p>
+    <w:p>
+      <w:pPr>
+        <w:rPr>
+          <w:b/>
+          <w:bCs/>
+          <w:u w:val="single"/>
+        </w:rPr>
+      </w:pPr>
+    </w:p>
+    <w:p>
+      <w:pPr>
+        <w:pStyle w:val="BodyText"/>
+        <w:jc w:val="start"/>
+        <w:rPr>
+          <w:lang w:val="en-US"/>
         </w:rPr>
       </w:pPr>
     </w:p>
@@ -3735,6 +4321,7 @@
         <w:rPr>
           <w:color w:val="FFFFFF" w:themeColor="background1"/>
         </w:rPr>
+        <w:lastRenderedPageBreak/>
         <w:t>Authors and Affiliations</w:t>
       </w:r>
     </w:p>
@@ -6451,7 +7038,7 @@
     <b:Month>11</b:Month>
     <b:Day>28</b:Day>
     <b:URL>https://data.world/barbaramaseda/elon-musk-tweets/workspace/file?filename=user-tweets.jsonl</b:URL>
-    <b:RefOrder>12</b:RefOrder>
+    <b:RefOrder>11</b:RefOrder>
   </b:Source>
   <b:Source>
     <b:Tag>Pyt21</b:Tag>
@@ -6472,7 +7059,7 @@
     <b:Month>11</b:Month>
     <b:Day>26</b:Day>
     <b:URL>Python-binance.readthedocs.io</b:URL>
-    <b:RefOrder>13</b:RefOrder>
+    <b:RefOrder>12</b:RefOrder>
   </b:Source>
   <b:Source>
     <b:Tag>Sea</b:Tag>
@@ -6495,7 +7082,7 @@
     <b:Year>2021</b:Year>
     <b:Month>11</b:Month>
     <b:Day>28</b:Day>
-    <b:RefOrder>14</b:RefOrder>
+    <b:RefOrder>13</b:RefOrder>
   </b:Source>
   <b:Source>
     <b:Tag>Goo21</b:Tag>
@@ -6517,7 +7104,7 @@
     <b:Month>11</b:Month>
     <b:Day>28</b:Day>
     <b:URL>https://datasetsearch.research.google.com/search?query=elon%20musk%20tweets&amp;docid=L2cvMTFwZ3Q1dDczZA%3D%3D</b:URL>
-    <b:RefOrder>15</b:RefOrder>
+    <b:RefOrder>14</b:RefOrder>
   </b:Source>
   <b:Source>
     <b:Tag>How21</b:Tag>
@@ -6539,7 +7126,7 @@
     <b:Month>11</b:Month>
     <b:Day>20</b:Day>
     <b:URL>https://stackoverflow.com/questions/52431763/how-to-get-full-text-of-tweets-using-tweepy-in-python</b:URL>
-    <b:RefOrder>16</b:RefOrder>
+    <b:RefOrder>15</b:RefOrder>
   </b:Source>
   <b:Source>
     <b:Tag>Coi21</b:Tag>
@@ -6562,7 +7149,7 @@
     <b:Month>11</b:Month>
     <b:Day>10</b:Day>
     <b:URL>https://coinmarketcap.com/api/</b:URL>
-    <b:RefOrder>17</b:RefOrder>
+    <b:RefOrder>16</b:RefOrder>
   </b:Source>
   <b:Source>
     <b:Tag>Bin21</b:Tag>
@@ -6579,7 +7166,7 @@
     <b:Month>11</b:Month>
     <b:Day>11</b:Day>
     <b:URL>https://www.binance.com/en/support/faq/360002502072</b:URL>
-    <b:RefOrder>11</b:RefOrder>
+    <b:RefOrder>17</b:RefOrder>
   </b:Source>
   <b:Source>
     <b:Tag>juk16</b:Tag>
@@ -6789,7 +7376,7 @@
 </file>
 
 <file path=customXml/itemProps1.xml><?xml version="1.0" encoding="utf-8"?>
-<ds:datastoreItem xmlns:ds="http://purl.oclc.org/ooxml/officeDocument/customXml" ds:itemID="{66C47F77-E12D-4A36-A52F-BA9D545961D9}">
+<ds:datastoreItem xmlns:ds="http://purl.oclc.org/ooxml/officeDocument/customXml" ds:itemID="{F8789C49-31F2-4CB5-BF4C-86168FEAE8AF}">
   <ds:schemaRefs>
     <ds:schemaRef ds:uri="http://schemas.openxmlformats.org/officeDocument/2006/bibliography"/>
   </ds:schemaRefs>

</xml_diff>